<commit_message>
Added a formula of escapees index, but may need to correct it later
</commit_message>
<xml_diff>
--- a/prep/food_provision/Mariculture/aquacultue_formulas_word.docx
+++ b/prep/food_provision/Mariculture/aquacultue_formulas_word.docx
@@ -788,6 +788,216 @@
           <m:r>
             <m:t>)</m:t>
           </m:r>
+        </m:oMath>
+      </m:oMathPara>
+    </w:p>
+    <w:p>
+      <w:pPr>
+        <w:pStyle w:val="FirstParagraph"/>
+      </w:pPr>
+      <w:r>
+        <w:rPr>
+          <w:b/>
+        </w:rPr>
+        <w:t xml:space="preserve">Escapees index</w:t>
+      </w:r>
+    </w:p>
+    <w:p>
+      <w:pPr>
+        <w:pStyle w:val="BodyText"/>
+      </w:pPr>
+      <m:oMathPara>
+        <m:oMathParaPr>
+          <m:jc m:val="center"/>
+        </m:oMathParaPr>
+        <m:oMath>
+          <m:r>
+            <m:t>E</m:t>
+          </m:r>
+          <m:r>
+            <m:t>s</m:t>
+          </m:r>
+          <m:r>
+            <m:t>c</m:t>
+          </m:r>
+          <m:r>
+            <m:t>a</m:t>
+          </m:r>
+          <m:r>
+            <m:t>p</m:t>
+          </m:r>
+          <m:r>
+            <m:t>e</m:t>
+          </m:r>
+          <m:r>
+            <m:t>e</m:t>
+          </m:r>
+          <m:r>
+            <m:t>s</m:t>
+          </m:r>
+          <m:r>
+            <m:t> </m:t>
+          </m:r>
+          <m:r>
+            <m:t>i</m:t>
+          </m:r>
+          <m:r>
+            <m:t>n</m:t>
+          </m:r>
+          <m:r>
+            <m:t>d</m:t>
+          </m:r>
+          <m:r>
+            <m:t>e</m:t>
+          </m:r>
+          <m:r>
+            <m:t>x</m:t>
+          </m:r>
+          <m:r>
+            <m:t>=</m:t>
+          </m:r>
+          <m:f>
+            <m:fPr>
+              <m:type m:val="bar"/>
+            </m:fPr>
+            <m:num>
+              <m:nary>
+                <m:naryPr>
+                  <m:chr m:val="∑"/>
+                  <m:limLoc m:val="undOvr"/>
+                  <m:subHide m:val="0"/>
+                  <m:supHide m:val="0"/>
+                </m:naryPr>
+                <m:sub>
+                  <m:r>
+                    <m:t>j</m:t>
+                  </m:r>
+                  <m:r>
+                    <m:t>=</m:t>
+                  </m:r>
+                  <m:r>
+                    <m:t>1</m:t>
+                  </m:r>
+                </m:sub>
+                <m:sup>
+                  <m:r>
+                    <m:t>N</m:t>
+                  </m:r>
+                </m:sup>
+                <m:e>
+                  <m:r>
+                    <m:t>[</m:t>
+                  </m:r>
+                </m:e>
+              </m:nary>
+              <m:f>
+                <m:fPr>
+                  <m:type m:val="bar"/>
+                </m:fPr>
+                <m:num>
+                  <m:nary>
+                    <m:naryPr>
+                      <m:chr m:val="∑"/>
+                      <m:limLoc m:val="undOvr"/>
+                      <m:subHide m:val="0"/>
+                      <m:supHide m:val="0"/>
+                    </m:naryPr>
+                    <m:sub>
+                      <m:r>
+                        <m:t>i</m:t>
+                      </m:r>
+                      <m:r>
+                        <m:t>=</m:t>
+                      </m:r>
+                      <m:r>
+                        <m:t>1</m:t>
+                      </m:r>
+                    </m:sub>
+                    <m:sup>
+                      <m:r>
+                        <m:t>n</m:t>
+                      </m:r>
+                    </m:sup>
+                    <m:e>
+                      <m:r>
+                        <m:t>(</m:t>
+                      </m:r>
+                    </m:e>
+                  </m:nary>
+                  <m:r>
+                    <m:t>i</m:t>
+                  </m:r>
+                  <m:r>
+                    <m:t>n</m:t>
+                  </m:r>
+                  <m:r>
+                    <m:t>c</m:t>
+                  </m:r>
+                  <m:r>
+                    <m:t>i</m:t>
+                  </m:r>
+                  <m:r>
+                    <m:t>d</m:t>
+                  </m:r>
+                  <m:r>
+                    <m:t>e</m:t>
+                  </m:r>
+                  <m:r>
+                    <m:t>n</m:t>
+                  </m:r>
+                  <m:r>
+                    <m:t>c</m:t>
+                  </m:r>
+                  <m:r>
+                    <m:t>e</m:t>
+                  </m:r>
+                  <m:r>
+                    <m:t> </m:t>
+                  </m:r>
+                  <m:r>
+                    <m:t>s</m:t>
+                  </m:r>
+                  <m:r>
+                    <m:t>c</m:t>
+                  </m:r>
+                  <m:r>
+                    <m:t>o</m:t>
+                  </m:r>
+                  <m:r>
+                    <m:t>r</m:t>
+                  </m:r>
+                  <m:sSub>
+                    <m:e>
+                      <m:r>
+                        <m:t>e</m:t>
+                      </m:r>
+                    </m:e>
+                    <m:sub>
+                      <m:r>
+                        <m:t>i</m:t>
+                      </m:r>
+                    </m:sub>
+                  </m:sSub>
+                  <m:r>
+                    <m:t>)</m:t>
+                  </m:r>
+                </m:num>
+                <m:den>
+                  <m:r>
+                    <m:t>n</m:t>
+                  </m:r>
+                </m:den>
+              </m:f>
+              <m:r>
+                <m:t>]</m:t>
+              </m:r>
+            </m:num>
+            <m:den>
+              <m:r>
+                <m:t>N</m:t>
+              </m:r>
+            </m:den>
+          </m:f>
         </m:oMath>
       </m:oMathPara>
     </w:p>

</xml_diff>

<commit_message>
Update also the aquaculture formulas for the paper. Add also one of the clean waters table, from the last update
</commit_message>
<xml_diff>
--- a/prep/food_provision/Mariculture/aquacultue_formulas_word.docx
+++ b/prep/food_provision/Mariculture/aquacultue_formulas_word.docx
@@ -267,6 +267,306 @@
           <m:r>
             <m:t>d</m:t>
           </m:r>
+        </m:oMath>
+      </m:oMathPara>
+    </w:p>
+    <w:p>
+      <w:pPr>
+        <w:pStyle w:val="FirstParagraph"/>
+      </w:pPr>
+      <w:r>
+        <w:t xml:space="preserve">Vertically aligned</w:t>
+      </w:r>
+    </w:p>
+    <w:p>
+      <w:pPr>
+        <w:pStyle w:val="BodyText"/>
+      </w:pPr>
+      <m:oMathPara>
+        <m:oMathParaPr>
+          <m:jc m:val="center"/>
+        </m:oMathParaPr>
+        <m:oMath>
+          <m:m>
+            <m:mPr>
+              <m:baseJc m:val="center"/>
+              <m:plcHide m:val="1"/>
+              <m:mcs>
+                <m:mc>
+                  <m:mcPr>
+                    <m:mcJc m:val="right"/>
+                    <m:count m:val="1"/>
+                  </m:mcPr>
+                </m:mc>
+              </m:mcs>
+            </m:mPr>
+            <m:mr>
+              <m:e>
+                <m:m>
+                  <m:mPr>
+                    <m:baseJc m:val="center"/>
+                    <m:plcHide m:val="1"/>
+                    <m:mcs>
+                      <m:mc>
+                        <m:mcPr>
+                          <m:mcJc m:val="right"/>
+                          <m:count m:val="1"/>
+                        </m:mcPr>
+                      </m:mc>
+                      <m:mc>
+                        <m:mcPr>
+                          <m:mcJc m:val="left"/>
+                          <m:count m:val="1"/>
+                        </m:mcPr>
+                      </m:mc>
+                    </m:mcs>
+                  </m:mPr>
+                  <m:mr>
+                    <m:e>
+                      <m:sSub>
+                        <m:e>
+                          <m:r>
+                            <m:t>Y</m:t>
+                          </m:r>
+                        </m:e>
+                        <m:sub>
+                          <m:r>
+                            <m:t>C</m:t>
+                          </m:r>
+                          <m:r>
+                            <m:t>,</m:t>
+                          </m:r>
+                          <m:r>
+                            <m:t>i</m:t>
+                          </m:r>
+                          <m:r>
+                            <m:t>,</m:t>
+                          </m:r>
+                          <m:r>
+                            <m:t>k</m:t>
+                          </m:r>
+                        </m:sub>
+                      </m:sSub>
+                      <m:r>
+                        <m:t>=</m:t>
+                      </m:r>
+                      <m:r>
+                        <m:t>△</m:t>
+                      </m:r>
+                      <m:r>
+                        <m:t>B</m:t>
+                      </m:r>
+                      <m:r>
+                        <m:t>i</m:t>
+                      </m:r>
+                      <m:r>
+                        <m:t>o</m:t>
+                      </m:r>
+                      <m:r>
+                        <m:t>m</m:t>
+                      </m:r>
+                      <m:r>
+                        <m:t>a</m:t>
+                      </m:r>
+                      <m:r>
+                        <m:t>s</m:t>
+                      </m:r>
+                      <m:r>
+                        <m:t>s</m:t>
+                      </m:r>
+                    </m:e>
+                  </m:mr>
+                  <m:mr>
+                    <m:e/>
+                    <m:e>
+                      <m:r>
+                        <m:t>+</m:t>
+                      </m:r>
+                      <m:r>
+                        <m:t>H</m:t>
+                      </m:r>
+                      <m:r>
+                        <m:t>a</m:t>
+                      </m:r>
+                      <m:r>
+                        <m:t>r</m:t>
+                      </m:r>
+                      <m:r>
+                        <m:t>v</m:t>
+                      </m:r>
+                      <m:r>
+                        <m:t>e</m:t>
+                      </m:r>
+                      <m:r>
+                        <m:t>s</m:t>
+                      </m:r>
+                      <m:r>
+                        <m:t>t</m:t>
+                      </m:r>
+                    </m:e>
+                  </m:mr>
+                  <m:mr>
+                    <m:e/>
+                    <m:e>
+                      <m:r>
+                        <m:t>+</m:t>
+                      </m:r>
+                      <m:r>
+                        <m:t>R</m:t>
+                      </m:r>
+                      <m:r>
+                        <m:t>e</m:t>
+                      </m:r>
+                      <m:r>
+                        <m:t>m</m:t>
+                      </m:r>
+                      <m:r>
+                        <m:t>o</m:t>
+                      </m:r>
+                      <m:r>
+                        <m:t>v</m:t>
+                      </m:r>
+                      <m:r>
+                        <m:t>e</m:t>
+                      </m:r>
+                      <m:r>
+                        <m:t>d</m:t>
+                      </m:r>
+                      <m:r>
+                        <m:t> </m:t>
+                      </m:r>
+                      <m:r>
+                        <m:t>f</m:t>
+                      </m:r>
+                      <m:r>
+                        <m:t>i</m:t>
+                      </m:r>
+                      <m:r>
+                        <m:t>s</m:t>
+                      </m:r>
+                      <m:r>
+                        <m:t>h</m:t>
+                      </m:r>
+                    </m:e>
+                  </m:mr>
+                  <m:mr>
+                    <m:e/>
+                    <m:e>
+                      <m:r>
+                        <m:t>−</m:t>
+                      </m:r>
+                      <m:r>
+                        <m:t>S</m:t>
+                      </m:r>
+                      <m:r>
+                        <m:t>e</m:t>
+                      </m:r>
+                      <m:r>
+                        <m:t>e</m:t>
+                      </m:r>
+                      <m:r>
+                        <m:t>d</m:t>
+                      </m:r>
+                      <m:r>
+                        <m:t>e</m:t>
+                      </m:r>
+                      <m:r>
+                        <m:t>d</m:t>
+                      </m:r>
+                      <m:r>
+                        <m:t> </m:t>
+                      </m:r>
+                      <m:r>
+                        <m:t>s</m:t>
+                      </m:r>
+                      <m:r>
+                        <m:t>m</m:t>
+                      </m:r>
+                      <m:r>
+                        <m:t>o</m:t>
+                      </m:r>
+                      <m:r>
+                        <m:t>l</m:t>
+                      </m:r>
+                      <m:r>
+                        <m:t>t</m:t>
+                      </m:r>
+                      <m:r>
+                        <m:t>s</m:t>
+                      </m:r>
+                    </m:e>
+                  </m:mr>
+                  <m:mr>
+                    <m:e/>
+                    <m:e>
+                      <m:r>
+                        <m:t>−</m:t>
+                      </m:r>
+                      <m:r>
+                        <m:t>A</m:t>
+                      </m:r>
+                      <m:r>
+                        <m:t>d</m:t>
+                      </m:r>
+                      <m:r>
+                        <m:t>d</m:t>
+                      </m:r>
+                      <m:r>
+                        <m:t>e</m:t>
+                      </m:r>
+                      <m:r>
+                        <m:t>d</m:t>
+                      </m:r>
+                      <m:r>
+                        <m:t> </m:t>
+                      </m:r>
+                      <m:r>
+                        <m:t>f</m:t>
+                      </m:r>
+                      <m:r>
+                        <m:t>i</m:t>
+                      </m:r>
+                      <m:r>
+                        <m:t>s</m:t>
+                      </m:r>
+                      <m:r>
+                        <m:t>h</m:t>
+                      </m:r>
+                    </m:e>
+                  </m:mr>
+                  <m:mr>
+                    <m:e/>
+                    <m:e>
+                      <m:r>
+                        <m:t>−</m:t>
+                      </m:r>
+                      <m:r>
+                        <m:t>D</m:t>
+                      </m:r>
+                      <m:r>
+                        <m:t>i</m:t>
+                      </m:r>
+                      <m:r>
+                        <m:t>s</m:t>
+                      </m:r>
+                      <m:r>
+                        <m:t>c</m:t>
+                      </m:r>
+                      <m:r>
+                        <m:t>a</m:t>
+                      </m:r>
+                      <m:r>
+                        <m:t>r</m:t>
+                      </m:r>
+                      <m:r>
+                        <m:t>d</m:t>
+                      </m:r>
+                    </m:e>
+                  </m:mr>
+                </m:m>
+              </m:e>
+            </m:mr>
+          </m:m>
         </m:oMath>
       </m:oMathPara>
     </w:p>
@@ -1421,11 +1721,294 @@
         </w:rPr>
         <w:t xml:space="preserve">Final aquaculture sub-goal</w:t>
       </w:r>
-      <w:r>
-        <w:t xml:space="preserve"> </w:t>
-      </w:r>
+    </w:p>
+    <w:p>
+      <w:pPr>
+        <w:pStyle w:val="BodyText"/>
+      </w:pPr>
       <w:r>
         <w:t xml:space="preserve">Sustainability:</w:t>
+      </w:r>
+    </w:p>
+    <w:p>
+      <w:pPr>
+        <w:pStyle w:val="BodyText"/>
+      </w:pPr>
+      <m:oMathPara>
+        <m:oMathParaPr>
+          <m:jc m:val="center"/>
+        </m:oMathParaPr>
+        <m:oMath>
+          <m:m>
+            <m:mPr>
+              <m:baseJc m:val="center"/>
+              <m:plcHide m:val="1"/>
+              <m:mcs>
+                <m:mc>
+                  <m:mcPr>
+                    <m:mcJc m:val="right"/>
+                    <m:count m:val="1"/>
+                  </m:mcPr>
+                </m:mc>
+              </m:mcs>
+            </m:mPr>
+            <m:mr>
+              <m:e>
+                <m:sSubSup>
+                  <m:e>
+                    <m:r>
+                      <m:t>S</m:t>
+                    </m:r>
+                  </m:e>
+                  <m:sub>
+                    <m:r>
+                      <m:t>i</m:t>
+                    </m:r>
+                    <m:r>
+                      <m:t>,</m:t>
+                    </m:r>
+                    <m:r>
+                      <m:t>k</m:t>
+                    </m:r>
+                  </m:sub>
+                  <m:sup>
+                    <m:r>
+                      <m:t>A</m:t>
+                    </m:r>
+                    <m:r>
+                      <m:t>Q</m:t>
+                    </m:r>
+                    <m:r>
+                      <m:t>C</m:t>
+                    </m:r>
+                  </m:sup>
+                </m:sSubSup>
+                <m:r>
+                  <m:t>=</m:t>
+                </m:r>
+                <m:rad>
+                  <m:deg>
+                    <m:r>
+                      <m:t>4</m:t>
+                    </m:r>
+                  </m:deg>
+                  <m:e>
+                    <m:r>
+                      <m:t>L</m:t>
+                    </m:r>
+                    <m:r>
+                      <m:t>i</m:t>
+                    </m:r>
+                    <m:r>
+                      <m:t>c</m:t>
+                    </m:r>
+                    <m:r>
+                      <m:t>e</m:t>
+                    </m:r>
+                    <m:r>
+                      <m:t>*</m:t>
+                    </m:r>
+                    <m:r>
+                      <m:t>M</m:t>
+                    </m:r>
+                    <m:r>
+                      <m:t>O</m:t>
+                    </m:r>
+                    <m:r>
+                      <m:t>M</m:t>
+                    </m:r>
+                    <m:r>
+                      <m:t> </m:t>
+                    </m:r>
+                    <m:r>
+                      <m:t>B</m:t>
+                    </m:r>
+                    <m:r>
+                      <m:t>*</m:t>
+                    </m:r>
+                    <m:r>
+                      <m:t>P</m:t>
+                    </m:r>
+                    <m:r>
+                      <m:t>R</m:t>
+                    </m:r>
+                    <m:r>
+                      <m:t>R</m:t>
+                    </m:r>
+                    <m:r>
+                      <m:t>*</m:t>
+                    </m:r>
+                    <m:r>
+                      <m:t>E</m:t>
+                    </m:r>
+                    <m:r>
+                      <m:t>s</m:t>
+                    </m:r>
+                    <m:r>
+                      <m:t>c</m:t>
+                    </m:r>
+                    <m:r>
+                      <m:t>a</m:t>
+                    </m:r>
+                    <m:r>
+                      <m:t>p</m:t>
+                    </m:r>
+                    <m:r>
+                      <m:t>e</m:t>
+                    </m:r>
+                    <m:r>
+                      <m:t>e</m:t>
+                    </m:r>
+                    <m:r>
+                      <m:t>s</m:t>
+                    </m:r>
+                  </m:e>
+                </m:rad>
+              </m:e>
+            </m:mr>
+          </m:m>
+        </m:oMath>
+      </m:oMathPara>
+    </w:p>
+    <w:p>
+      <w:pPr>
+        <w:pStyle w:val="FirstParagraph"/>
+      </w:pPr>
+      <m:oMathPara>
+        <m:oMathParaPr>
+          <m:jc m:val="center"/>
+        </m:oMathParaPr>
+        <m:oMath>
+          <m:sSubSup>
+            <m:e>
+              <m:r>
+                <m:t>X</m:t>
+              </m:r>
+            </m:e>
+            <m:sub>
+              <m:r>
+                <m:t>i</m:t>
+              </m:r>
+              <m:r>
+                <m:t>,</m:t>
+              </m:r>
+              <m:r>
+                <m:t>k</m:t>
+              </m:r>
+            </m:sub>
+            <m:sup>
+              <m:r>
+                <m:t>A</m:t>
+              </m:r>
+              <m:r>
+                <m:t>Q</m:t>
+              </m:r>
+              <m:r>
+                <m:t>C</m:t>
+              </m:r>
+            </m:sup>
+          </m:sSubSup>
+          <m:r>
+            <m:t>=</m:t>
+          </m:r>
+          <m:f>
+            <m:fPr>
+              <m:type m:val="bar"/>
+            </m:fPr>
+            <m:num>
+              <m:sSub>
+                <m:e>
+                  <m:r>
+                    <m:t>Y</m:t>
+                  </m:r>
+                </m:e>
+                <m:sub>
+                  <m:r>
+                    <m:t>C</m:t>
+                  </m:r>
+                  <m:r>
+                    <m:t>,</m:t>
+                  </m:r>
+                  <m:r>
+                    <m:t>i</m:t>
+                  </m:r>
+                  <m:r>
+                    <m:t>,</m:t>
+                  </m:r>
+                  <m:r>
+                    <m:t>k</m:t>
+                  </m:r>
+                </m:sub>
+              </m:sSub>
+            </m:num>
+            <m:den>
+              <m:sSub>
+                <m:e>
+                  <m:r>
+                    <m:t>Y</m:t>
+                  </m:r>
+                </m:e>
+                <m:sub>
+                  <m:r>
+                    <m:t>R</m:t>
+                  </m:r>
+                  <m:r>
+                    <m:t>,</m:t>
+                  </m:r>
+                  <m:r>
+                    <m:t>k</m:t>
+                  </m:r>
+                </m:sub>
+              </m:sSub>
+            </m:den>
+          </m:f>
+          <m:r>
+            <m:t>*</m:t>
+          </m:r>
+          <m:sSubSup>
+            <m:e>
+              <m:r>
+                <m:t>S</m:t>
+              </m:r>
+            </m:e>
+            <m:sub>
+              <m:r>
+                <m:t>i</m:t>
+              </m:r>
+              <m:r>
+                <m:t>,</m:t>
+              </m:r>
+              <m:r>
+                <m:t>k</m:t>
+              </m:r>
+            </m:sub>
+            <m:sup>
+              <m:r>
+                <m:t>A</m:t>
+              </m:r>
+              <m:r>
+                <m:t>Q</m:t>
+              </m:r>
+              <m:r>
+                <m:t>C</m:t>
+              </m:r>
+            </m:sup>
+          </m:sSubSup>
+          <m:r>
+            <m:t>*</m:t>
+          </m:r>
+          <m:r>
+            <m:t>100</m:t>
+          </m:r>
+        </m:oMath>
+      </m:oMathPara>
+    </w:p>
+    <w:p>
+      <w:pPr>
+        <w:pStyle w:val="FirstParagraph"/>
+      </w:pPr>
+      <w:r>
+        <w:t xml:space="preserve">Just an example of aligning parts of the equation vertically</w:t>
       </w:r>
     </w:p>
     <w:p>
@@ -1649,139 +2232,6 @@
               </m:e>
             </m:mr>
           </m:m>
-        </m:oMath>
-      </m:oMathPara>
-    </w:p>
-    <w:p>
-      <w:pPr>
-        <w:pStyle w:val="FirstParagraph"/>
-      </w:pPr>
-      <m:oMathPara>
-        <m:oMathParaPr>
-          <m:jc m:val="center"/>
-        </m:oMathParaPr>
-        <m:oMath>
-          <m:sSubSup>
-            <m:e>
-              <m:r>
-                <m:t>X</m:t>
-              </m:r>
-            </m:e>
-            <m:sub>
-              <m:r>
-                <m:t>i</m:t>
-              </m:r>
-              <m:r>
-                <m:t>,</m:t>
-              </m:r>
-              <m:r>
-                <m:t>k</m:t>
-              </m:r>
-            </m:sub>
-            <m:sup>
-              <m:r>
-                <m:t>A</m:t>
-              </m:r>
-              <m:r>
-                <m:t>Q</m:t>
-              </m:r>
-              <m:r>
-                <m:t>C</m:t>
-              </m:r>
-            </m:sup>
-          </m:sSubSup>
-          <m:r>
-            <m:t>=</m:t>
-          </m:r>
-          <m:f>
-            <m:fPr>
-              <m:type m:val="bar"/>
-            </m:fPr>
-            <m:num>
-              <m:sSub>
-                <m:e>
-                  <m:r>
-                    <m:t>Y</m:t>
-                  </m:r>
-                </m:e>
-                <m:sub>
-                  <m:r>
-                    <m:t>C</m:t>
-                  </m:r>
-                  <m:r>
-                    <m:t>,</m:t>
-                  </m:r>
-                  <m:r>
-                    <m:t>i</m:t>
-                  </m:r>
-                  <m:r>
-                    <m:t>,</m:t>
-                  </m:r>
-                  <m:r>
-                    <m:t>k</m:t>
-                  </m:r>
-                </m:sub>
-              </m:sSub>
-            </m:num>
-            <m:den>
-              <m:sSub>
-                <m:e>
-                  <m:r>
-                    <m:t>Y</m:t>
-                  </m:r>
-                </m:e>
-                <m:sub>
-                  <m:r>
-                    <m:t>R</m:t>
-                  </m:r>
-                  <m:r>
-                    <m:t>,</m:t>
-                  </m:r>
-                  <m:r>
-                    <m:t>k</m:t>
-                  </m:r>
-                </m:sub>
-              </m:sSub>
-            </m:den>
-          </m:f>
-          <m:r>
-            <m:t>*</m:t>
-          </m:r>
-          <m:sSubSup>
-            <m:e>
-              <m:r>
-                <m:t>S</m:t>
-              </m:r>
-            </m:e>
-            <m:sub>
-              <m:r>
-                <m:t>i</m:t>
-              </m:r>
-              <m:r>
-                <m:t>,</m:t>
-              </m:r>
-              <m:r>
-                <m:t>k</m:t>
-              </m:r>
-            </m:sub>
-            <m:sup>
-              <m:r>
-                <m:t>A</m:t>
-              </m:r>
-              <m:r>
-                <m:t>Q</m:t>
-              </m:r>
-              <m:r>
-                <m:t>C</m:t>
-              </m:r>
-            </m:sup>
-          </m:sSubSup>
-          <m:r>
-            <m:t>*</m:t>
-          </m:r>
-          <m:r>
-            <m:t>100</m:t>
-          </m:r>
         </m:oMath>
       </m:oMathPara>
     </w:p>

</xml_diff>

<commit_message>
corrected fisheries catches of 2018 that were in kg instead of tons; recalculated the total catch and replotted the fisheries figures
</commit_message>
<xml_diff>
--- a/prep/food_provision/Mariculture/aquacultue_formulas_word.docx
+++ b/prep/food_provision/Mariculture/aquacultue_formulas_word.docx
@@ -32,6 +32,7 @@
       </w:pPr>
       <w:r>
         <w:rPr>
+          <w:bCs/>
           <w:b/>
         </w:rPr>
         <w:t xml:space="preserve">Annual production</w:t>
@@ -65,12 +66,18 @@
                 <m:t>C</m:t>
               </m:r>
               <m:r>
+                <m:rPr>
+                  <m:sty m:val="p"/>
+                </m:rPr>
                 <m:t>,</m:t>
               </m:r>
               <m:r>
                 <m:t>i</m:t>
               </m:r>
               <m:r>
+                <m:rPr>
+                  <m:sty m:val="p"/>
+                </m:rPr>
                 <m:t>,</m:t>
               </m:r>
               <m:r>
@@ -79,9 +86,15 @@
             </m:sub>
           </m:sSub>
           <m:r>
+            <m:rPr>
+              <m:sty m:val="p"/>
+            </m:rPr>
             <m:t>=</m:t>
           </m:r>
           <m:r>
+            <m:rPr>
+              <m:sty m:val="p"/>
+            </m:rPr>
             <m:t>△</m:t>
           </m:r>
           <m:r>
@@ -106,6 +119,9 @@
             <m:t>s</m:t>
           </m:r>
           <m:r>
+            <m:rPr>
+              <m:sty m:val="p"/>
+            </m:rPr>
             <m:t>+</m:t>
           </m:r>
           <m:r>
@@ -130,6 +146,9 @@
             <m:t>t</m:t>
           </m:r>
           <m:r>
+            <m:rPr>
+              <m:sty m:val="p"/>
+            </m:rPr>
             <m:t>+</m:t>
           </m:r>
           <m:r>
@@ -169,6 +188,9 @@
             <m:t>h</m:t>
           </m:r>
           <m:r>
+            <m:rPr>
+              <m:sty m:val="p"/>
+            </m:rPr>
             <m:t>−</m:t>
           </m:r>
           <m:r>
@@ -211,6 +233,9 @@
             <m:t>s</m:t>
           </m:r>
           <m:r>
+            <m:rPr>
+              <m:sty m:val="p"/>
+            </m:rPr>
             <m:t>−</m:t>
           </m:r>
           <m:r>
@@ -244,6 +269,9 @@
             <m:t>h</m:t>
           </m:r>
           <m:r>
+            <m:rPr>
+              <m:sty m:val="p"/>
+            </m:rPr>
             <m:t>−</m:t>
           </m:r>
           <m:r>
@@ -334,12 +362,18 @@
                             <m:t>C</m:t>
                           </m:r>
                           <m:r>
+                            <m:rPr>
+                              <m:sty m:val="p"/>
+                            </m:rPr>
                             <m:t>,</m:t>
                           </m:r>
                           <m:r>
                             <m:t>i</m:t>
                           </m:r>
                           <m:r>
+                            <m:rPr>
+                              <m:sty m:val="p"/>
+                            </m:rPr>
                             <m:t>,</m:t>
                           </m:r>
                           <m:r>
@@ -348,9 +382,15 @@
                         </m:sub>
                       </m:sSub>
                       <m:r>
+                        <m:rPr>
+                          <m:sty m:val="p"/>
+                        </m:rPr>
                         <m:t>=</m:t>
                       </m:r>
                       <m:r>
+                        <m:rPr>
+                          <m:sty m:val="p"/>
+                        </m:rPr>
                         <m:t>△</m:t>
                       </m:r>
                       <m:r>
@@ -380,6 +420,9 @@
                     <m:e/>
                     <m:e>
                       <m:r>
+                        <m:rPr>
+                          <m:sty m:val="p"/>
+                        </m:rPr>
                         <m:t>+</m:t>
                       </m:r>
                       <m:r>
@@ -409,6 +452,9 @@
                     <m:e/>
                     <m:e>
                       <m:r>
+                        <m:rPr>
+                          <m:sty m:val="p"/>
+                        </m:rPr>
                         <m:t>+</m:t>
                       </m:r>
                       <m:r>
@@ -453,6 +499,9 @@
                     <m:e/>
                     <m:e>
                       <m:r>
+                        <m:rPr>
+                          <m:sty m:val="p"/>
+                        </m:rPr>
                         <m:t>−</m:t>
                       </m:r>
                       <m:r>
@@ -500,6 +549,9 @@
                     <m:e/>
                     <m:e>
                       <m:r>
+                        <m:rPr>
+                          <m:sty m:val="p"/>
+                        </m:rPr>
                         <m:t>−</m:t>
                       </m:r>
                       <m:r>
@@ -538,6 +590,9 @@
                     <m:e/>
                     <m:e>
                       <m:r>
+                        <m:rPr>
+                          <m:sty m:val="p"/>
+                        </m:rPr>
                         <m:t>−</m:t>
                       </m:r>
                       <m:r>
@@ -576,6 +631,7 @@
       </w:pPr>
       <w:r>
         <w:rPr>
+          <w:bCs/>
           <w:b/>
         </w:rPr>
         <w:t xml:space="preserve">Protein retention ratio (PRR)</w:t>
@@ -603,6 +659,9 @@
             <m:t>R</m:t>
           </m:r>
           <m:r>
+            <m:rPr>
+              <m:sty m:val="p"/>
+            </m:rPr>
             <m:t>=</m:t>
           </m:r>
           <m:f>
@@ -638,6 +697,9 @@
                 <m:t>d</m:t>
               </m:r>
               <m:r>
+                <m:rPr>
+                  <m:sty m:val="p"/>
+                </m:rPr>
                 <m:t>,</m:t>
               </m:r>
               <m:r>
@@ -691,6 +753,9 @@
                 <m:t>d</m:t>
               </m:r>
               <m:r>
+                <m:rPr>
+                  <m:sty m:val="p"/>
+                </m:rPr>
                 <m:t>,</m:t>
               </m:r>
               <m:r>
@@ -733,6 +798,9 @@
           <m:t>R</m:t>
         </m:r>
         <m:r>
+          <m:rPr>
+            <m:sty m:val="p"/>
+          </m:rPr>
           <m:t>=</m:t>
         </m:r>
         <m:f>
@@ -757,6 +825,9 @@
           </m:den>
         </m:f>
         <m:r>
+          <m:rPr>
+            <m:sty m:val="p"/>
+          </m:rPr>
           <m:t>=</m:t>
         </m:r>
         <m:f>
@@ -787,6 +858,9 @@
               </m:fPr>
               <m:num>
                 <m:r>
+                  <m:rPr>
+                    <m:sty m:val="p"/>
+                  </m:rPr>
                   <m:t>%</m:t>
                 </m:r>
                 <m:r>
@@ -840,6 +914,9 @@
               </m:num>
               <m:den>
                 <m:r>
+                  <m:rPr>
+                    <m:sty m:val="p"/>
+                  </m:rPr>
                   <m:t>%</m:t>
                 </m:r>
                 <m:r>
@@ -897,6 +974,9 @@
                   <m:t>l</m:t>
                 </m:r>
                 <m:r>
+                  <m:rPr>
+                    <m:sty m:val="p"/>
+                  </m:rPr>
                   <m:t>(</m:t>
                 </m:r>
                 <m:r>
@@ -924,6 +1004,9 @@
                   <m:t>t</m:t>
                 </m:r>
                 <m:r>
+                  <m:rPr>
+                    <m:sty m:val="p"/>
+                  </m:rPr>
                   <m:t>)</m:t>
                 </m:r>
               </m:den>
@@ -947,6 +1030,9 @@
           <m:t>R</m:t>
         </m:r>
         <m:r>
+          <m:rPr>
+            <m:sty m:val="p"/>
+          </m:rPr>
           <m:t>=</m:t>
         </m:r>
         <m:f>
@@ -1008,15 +1094,24 @@
           <m:t>e</m:t>
         </m:r>
         <m:r>
+          <m:rPr>
+            <m:sty m:val="p"/>
+          </m:rPr>
           <m:t>=</m:t>
         </m:r>
         <m:r>
           <m:t>1</m:t>
         </m:r>
         <m:r>
+          <m:rPr>
+            <m:sty m:val="p"/>
+          </m:rPr>
           <m:t>−</m:t>
         </m:r>
         <m:r>
+          <m:rPr>
+            <m:sty m:val="p"/>
+          </m:rPr>
           <m:t>(</m:t>
         </m:r>
         <m:f>
@@ -1028,6 +1123,9 @@
               <m:t>0.396</m:t>
             </m:r>
             <m:r>
+              <m:rPr>
+                <m:sty m:val="p"/>
+              </m:rPr>
               <m:t>−</m:t>
             </m:r>
             <m:r>
@@ -1047,6 +1145,9 @@
           </m:den>
         </m:f>
         <m:r>
+          <m:rPr>
+            <m:sty m:val="p"/>
+          </m:rPr>
           <m:t>)</m:t>
         </m:r>
       </m:oMath>
@@ -1057,6 +1158,7 @@
       </w:pPr>
       <w:r>
         <w:rPr>
+          <w:bCs/>
           <w:b/>
         </w:rPr>
         <w:t xml:space="preserve">Lice prevalence</w:t>
@@ -1102,6 +1204,9 @@
             <m:t>x</m:t>
           </m:r>
           <m:r>
+            <m:rPr>
+              <m:sty m:val="p"/>
+            </m:rPr>
             <m:t>=</m:t>
           </m:r>
           <m:nary>
@@ -1116,6 +1221,9 @@
                 <m:t>i</m:t>
               </m:r>
               <m:r>
+                <m:rPr>
+                  <m:sty m:val="p"/>
+                </m:rPr>
                 <m:t>=</m:t>
               </m:r>
               <m:r>
@@ -1156,6 +1264,9 @@
             </m:sup>
             <m:e>
               <m:r>
+                <m:rPr>
+                  <m:sty m:val="p"/>
+                </m:rPr>
                 <m:t>[</m:t>
               </m:r>
             </m:e>
@@ -1272,6 +1383,9 @@
             </m:den>
           </m:f>
           <m:r>
+            <m:rPr>
+              <m:sty m:val="p"/>
+            </m:rPr>
             <m:t>]</m:t>
           </m:r>
         </m:oMath>
@@ -1325,6 +1439,9 @@
             <m:t>x</m:t>
           </m:r>
           <m:r>
+            <m:rPr>
+              <m:sty m:val="p"/>
+            </m:rPr>
             <m:t>=</m:t>
           </m:r>
           <m:f>
@@ -1344,6 +1461,9 @@
                     <m:t>i</m:t>
                   </m:r>
                   <m:r>
+                    <m:rPr>
+                      <m:sty m:val="p"/>
+                    </m:rPr>
                     <m:t>=</m:t>
                   </m:r>
                   <m:r>
@@ -1357,6 +1477,9 @@
                 </m:sup>
                 <m:e>
                   <m:r>
+                    <m:rPr>
+                      <m:sty m:val="p"/>
+                    </m:rPr>
                     <m:t>[</m:t>
                   </m:r>
                 </m:e>
@@ -1473,6 +1596,9 @@
                 </m:den>
               </m:f>
               <m:r>
+                <m:rPr>
+                  <m:sty m:val="p"/>
+                </m:rPr>
                 <m:t>]</m:t>
               </m:r>
             </m:num>
@@ -1491,6 +1617,7 @@
       </w:pPr>
       <w:r>
         <w:rPr>
+          <w:bCs/>
           <w:b/>
         </w:rPr>
         <w:t xml:space="preserve">Environmentlal monitoring - MOM B scores</w:t>
@@ -1539,15 +1666,24 @@
             <m:t>x</m:t>
           </m:r>
           <m:r>
+            <m:rPr>
+              <m:sty m:val="p"/>
+            </m:rPr>
             <m:t>=</m:t>
           </m:r>
           <m:r>
             <m:t>1</m:t>
           </m:r>
           <m:r>
+            <m:rPr>
+              <m:sty m:val="p"/>
+            </m:rPr>
             <m:t>−</m:t>
           </m:r>
           <m:r>
+            <m:rPr>
+              <m:sty m:val="p"/>
+            </m:rPr>
             <m:t>(</m:t>
           </m:r>
           <m:f>
@@ -1704,6 +1840,9 @@
             </m:den>
           </m:f>
           <m:r>
+            <m:rPr>
+              <m:sty m:val="p"/>
+            </m:rPr>
             <m:t>)</m:t>
           </m:r>
         </m:oMath>
@@ -1715,6 +1854,7 @@
       </w:pPr>
       <w:r>
         <w:rPr>
+          <w:bCs/>
           <w:b/>
         </w:rPr>
         <w:t xml:space="preserve">Escapees index</w:t>
@@ -1772,6 +1912,9 @@
             <m:t>x</m:t>
           </m:r>
           <m:r>
+            <m:rPr>
+              <m:sty m:val="p"/>
+            </m:rPr>
             <m:t>=</m:t>
           </m:r>
           <m:f>
@@ -1791,6 +1934,9 @@
                     <m:t>j</m:t>
                   </m:r>
                   <m:r>
+                    <m:rPr>
+                      <m:sty m:val="p"/>
+                    </m:rPr>
                     <m:t>=</m:t>
                   </m:r>
                   <m:r>
@@ -1804,6 +1950,9 @@
                 </m:sup>
                 <m:e>
                   <m:r>
+                    <m:rPr>
+                      <m:sty m:val="p"/>
+                    </m:rPr>
                     <m:t>[</m:t>
                   </m:r>
                 </m:e>
@@ -1825,6 +1974,9 @@
                         <m:t>i</m:t>
                       </m:r>
                       <m:r>
+                        <m:rPr>
+                          <m:sty m:val="p"/>
+                        </m:rPr>
                         <m:t>=</m:t>
                       </m:r>
                       <m:r>
@@ -1838,6 +1990,9 @@
                     </m:sup>
                     <m:e>
                       <m:r>
+                        <m:rPr>
+                          <m:sty m:val="p"/>
+                        </m:rPr>
                         <m:t>(</m:t>
                       </m:r>
                     </m:e>
@@ -1897,6 +2052,9 @@
                     </m:sub>
                   </m:sSub>
                   <m:r>
+                    <m:rPr>
+                      <m:sty m:val="p"/>
+                    </m:rPr>
                     <m:t>)</m:t>
                   </m:r>
                 </m:num>
@@ -1907,6 +2065,9 @@
                 </m:den>
               </m:f>
               <m:r>
+                <m:rPr>
+                  <m:sty m:val="p"/>
+                </m:rPr>
                 <m:t>]</m:t>
               </m:r>
             </m:num>
@@ -1925,6 +2086,7 @@
       </w:pPr>
       <w:r>
         <w:rPr>
+          <w:bCs/>
           <w:b/>
         </w:rPr>
         <w:t xml:space="preserve">Final aquaculture sub-goal</w:t>
@@ -1973,6 +2135,9 @@
                       <m:t>i</m:t>
                     </m:r>
                     <m:r>
+                      <m:rPr>
+                        <m:sty m:val="p"/>
+                      </m:rPr>
                       <m:t>,</m:t>
                     </m:r>
                     <m:r>
@@ -1992,6 +2157,9 @@
                   </m:sup>
                 </m:sSubSup>
                 <m:r>
+                  <m:rPr>
+                    <m:sty m:val="p"/>
+                  </m:rPr>
                   <m:t>=</m:t>
                 </m:r>
                 <m:rad>
@@ -2014,6 +2182,9 @@
                       <m:t>e</m:t>
                     </m:r>
                     <m:r>
+                      <m:rPr>
+                        <m:sty m:val="p"/>
+                      </m:rPr>
                       <m:t>*</m:t>
                     </m:r>
                     <m:r>
@@ -2032,6 +2203,9 @@
                       <m:t>B</m:t>
                     </m:r>
                     <m:r>
+                      <m:rPr>
+                        <m:sty m:val="p"/>
+                      </m:rPr>
                       <m:t>*</m:t>
                     </m:r>
                     <m:r>
@@ -2044,6 +2218,9 @@
                       <m:t>R</m:t>
                     </m:r>
                     <m:r>
+                      <m:rPr>
+                        <m:sty m:val="p"/>
+                      </m:rPr>
                       <m:t>*</m:t>
                     </m:r>
                     <m:r>
@@ -2098,6 +2275,9 @@
                 <m:t>i</m:t>
               </m:r>
               <m:r>
+                <m:rPr>
+                  <m:sty m:val="p"/>
+                </m:rPr>
                 <m:t>,</m:t>
               </m:r>
               <m:r>
@@ -2117,6 +2297,9 @@
             </m:sup>
           </m:sSubSup>
           <m:r>
+            <m:rPr>
+              <m:sty m:val="p"/>
+            </m:rPr>
             <m:t>=</m:t>
           </m:r>
           <m:f>
@@ -2135,12 +2318,18 @@
                     <m:t>C</m:t>
                   </m:r>
                   <m:r>
+                    <m:rPr>
+                      <m:sty m:val="p"/>
+                    </m:rPr>
                     <m:t>,</m:t>
                   </m:r>
                   <m:r>
                     <m:t>i</m:t>
                   </m:r>
                   <m:r>
+                    <m:rPr>
+                      <m:sty m:val="p"/>
+                    </m:rPr>
                     <m:t>,</m:t>
                   </m:r>
                   <m:r>
@@ -2161,6 +2350,9 @@
                     <m:t>R</m:t>
                   </m:r>
                   <m:r>
+                    <m:rPr>
+                      <m:sty m:val="p"/>
+                    </m:rPr>
                     <m:t>,</m:t>
                   </m:r>
                   <m:r>
@@ -2171,6 +2363,9 @@
             </m:den>
           </m:f>
           <m:r>
+            <m:rPr>
+              <m:sty m:val="p"/>
+            </m:rPr>
             <m:t>*</m:t>
           </m:r>
           <m:sSubSup>
@@ -2184,6 +2379,9 @@
                 <m:t>i</m:t>
               </m:r>
               <m:r>
+                <m:rPr>
+                  <m:sty m:val="p"/>
+                </m:rPr>
                 <m:t>,</m:t>
               </m:r>
               <m:r>
@@ -2203,6 +2401,9 @@
             </m:sup>
           </m:sSubSup>
           <m:r>
+            <m:rPr>
+              <m:sty m:val="p"/>
+            </m:rPr>
             <m:t>*</m:t>
           </m:r>
           <m:r>
@@ -2260,6 +2461,9 @@
                       <m:t>i</m:t>
                     </m:r>
                     <m:r>
+                      <m:rPr>
+                        <m:sty m:val="p"/>
+                      </m:rPr>
                       <m:t>,</m:t>
                     </m:r>
                     <m:r>
@@ -2279,6 +2483,9 @@
                   </m:sup>
                 </m:sSubSup>
                 <m:r>
+                  <m:rPr>
+                    <m:sty m:val="p"/>
+                  </m:rPr>
                   <m:t>=</m:t>
                 </m:r>
                 <m:r>
@@ -2317,6 +2524,9 @@
               <m:e/>
               <m:e>
                 <m:r>
+                  <m:rPr>
+                    <m:sty m:val="p"/>
+                  </m:rPr>
                   <m:t>*</m:t>
                 </m:r>
                 <m:r>
@@ -2358,6 +2568,9 @@
               <m:e/>
               <m:e>
                 <m:r>
+                  <m:rPr>
+                    <m:sty m:val="p"/>
+                  </m:rPr>
                   <m:t>*</m:t>
                 </m:r>
                 <m:r>
@@ -2393,6 +2606,9 @@
               <m:e/>
               <m:e>
                 <m:r>
+                  <m:rPr>
+                    <m:sty m:val="p"/>
+                  </m:rPr>
                   <m:t>*</m:t>
                 </m:r>
                 <m:r>
@@ -2481,10 +2697,7 @@
       <w:lvlText w:val=" "/>
       <w:lvlJc w:val="left"/>
       <w:pPr>
-        <w:tabs>
-          <w:tab w:val="num" w:pos="0"/>
-        </w:tabs>
-        <w:ind w:left="480" w:hanging="480"/>
+        <w:ind w:left="720" w:hanging="480"/>
       </w:pPr>
     </w:lvl>
     <w:lvl w:ilvl="1">
@@ -2492,10 +2705,7 @@
       <w:lvlText w:val=" "/>
       <w:lvlJc w:val="left"/>
       <w:pPr>
-        <w:tabs>
-          <w:tab w:val="num" w:pos="720"/>
-        </w:tabs>
-        <w:ind w:left="1200" w:hanging="480"/>
+        <w:ind w:left="1440" w:hanging="480"/>
       </w:pPr>
     </w:lvl>
     <w:lvl w:ilvl="2">
@@ -2503,10 +2713,7 @@
       <w:lvlText w:val=" "/>
       <w:lvlJc w:val="left"/>
       <w:pPr>
-        <w:tabs>
-          <w:tab w:val="num" w:pos="1440"/>
-        </w:tabs>
-        <w:ind w:left="1920" w:hanging="480"/>
+        <w:ind w:left="2160" w:hanging="480"/>
       </w:pPr>
     </w:lvl>
     <w:lvl w:ilvl="3">
@@ -2514,10 +2721,7 @@
       <w:lvlText w:val=" "/>
       <w:lvlJc w:val="left"/>
       <w:pPr>
-        <w:tabs>
-          <w:tab w:val="num" w:pos="2160"/>
-        </w:tabs>
-        <w:ind w:left="2640" w:hanging="480"/>
+        <w:ind w:left="2880" w:hanging="480"/>
       </w:pPr>
     </w:lvl>
     <w:lvl w:ilvl="4">
@@ -2525,10 +2729,7 @@
       <w:lvlText w:val=" "/>
       <w:lvlJc w:val="left"/>
       <w:pPr>
-        <w:tabs>
-          <w:tab w:val="num" w:pos="2880"/>
-        </w:tabs>
-        <w:ind w:left="3360" w:hanging="480"/>
+        <w:ind w:left="3600" w:hanging="480"/>
       </w:pPr>
     </w:lvl>
     <w:lvl w:ilvl="5">
@@ -2536,10 +2737,7 @@
       <w:lvlText w:val=" "/>
       <w:lvlJc w:val="left"/>
       <w:pPr>
-        <w:tabs>
-          <w:tab w:val="num" w:pos="3600"/>
-        </w:tabs>
-        <w:ind w:left="4080" w:hanging="480"/>
+        <w:ind w:left="4320" w:hanging="480"/>
       </w:pPr>
     </w:lvl>
     <w:lvl w:ilvl="6">
@@ -2547,10 +2745,7 @@
       <w:lvlText w:val=" "/>
       <w:lvlJc w:val="left"/>
       <w:pPr>
-        <w:tabs>
-          <w:tab w:val="num" w:pos="4320"/>
-        </w:tabs>
-        <w:ind w:left="4800" w:hanging="480"/>
+        <w:ind w:left="5040" w:hanging="480"/>
       </w:pPr>
     </w:lvl>
     <w:lvl w:ilvl="7">
@@ -2558,10 +2753,7 @@
       <w:lvlText w:val=" "/>
       <w:lvlJc w:val="left"/>
       <w:pPr>
-        <w:tabs>
-          <w:tab w:val="num" w:pos="5040"/>
-        </w:tabs>
-        <w:ind w:left="5520" w:hanging="480"/>
+        <w:ind w:left="5760" w:hanging="480"/>
       </w:pPr>
     </w:lvl>
     <w:lvl w:ilvl="8">
@@ -2569,10 +2761,7 @@
       <w:lvlText w:val=" "/>
       <w:lvlJc w:val="left"/>
       <w:pPr>
-        <w:tabs>
-          <w:tab w:val="num" w:pos="5760"/>
-        </w:tabs>
-        <w:ind w:left="6240" w:hanging="480"/>
+        <w:ind w:left="6480" w:hanging="480"/>
       </w:pPr>
     </w:lvl>
   </w:abstractNum>
@@ -2934,6 +3123,21 @@
         <w:right w:w="108" w:type="dxa"/>
       </w:tblCellMar>
     </w:tblPr>
+    <w:tblStylePr w:type="firstRow">
+      <w:tblPr>
+        <w:jc w:val="left"/>
+        <w:tblInd w:w="0" w:type="dxa"/>
+      </w:tblPr>
+      <w:trPr>
+        <w:jc w:val="left"/>
+      </w:trPr>
+      <w:tcPr>
+        <w:vAlign w:val="bottom"/>
+        <w:tcBorders>
+          <w:bottom w:val="single"/>
+        </w:tcBorders>
+      </w:tcPr>
+    </w:tblStylePr>
   </w:style>
   <w:style w:type="paragraph" w:customStyle="1" w:styleId="DefinitionTerm">
     <w:name w:val="Definition Term"/>
@@ -2997,6 +3201,10 @@
       <w:rFonts w:ascii="Consolas" w:hAnsi="Consolas"/>
       <w:sz w:val="22"/>
     </w:rPr>
+  </w:style>
+  <w:style w:type="character" w:customStyle="1" w:styleId="SectionNumber">
+    <w:name w:val="Section Number"/>
+    <w:basedOn w:val="BodyTextChar"/>
   </w:style>
   <w:style w:type="character" w:styleId="FootnoteReference">
     <w:name w:val="Footnote Reference"/>

</xml_diff>